<commit_message>
Coletando resultado dos experimentos
</commit_message>
<xml_diff>
--- a/artigo.docx
+++ b/artigo.docx
@@ -1142,7 +1142,32 @@
         <w:rPr>
           <w:lang w:val="pt-BR"/>
         </w:rPr>
-        <w:t>Perceptron de multicamadas para o</w:t>
+        <w:t xml:space="preserve">Perceptron de multicamadas </w:t>
+      </w:r>
+      <w:r>
+        <w:rPr>
+          <w:lang w:val="pt-BR"/>
+        </w:rPr>
+        <w:t xml:space="preserve">com algoritmo de </w:t>
+      </w:r>
+      <w:r>
+        <w:rPr>
+          <w:i/>
+          <w:lang w:val="pt-BR"/>
+        </w:rPr>
+        <w:t>backpropagation</w:t>
+      </w:r>
+      <w:r>
+        <w:rPr>
+          <w:lang w:val="pt-BR"/>
+        </w:rPr>
+        <w:t xml:space="preserve"> </w:t>
+      </w:r>
+      <w:r>
+        <w:rPr>
+          <w:lang w:val="pt-BR"/>
+        </w:rPr>
+        <w:t>para o</w:t>
       </w:r>
       <w:r>
         <w:rPr>
@@ -1559,22 +1584,130 @@
         <w:rPr>
           <w:lang w:val="pt-BR"/>
         </w:rPr>
-        <w:t xml:space="preserve"> menor era a taxa de erro de erro obtida após o término das iterações. Valores menores que </w:t>
-      </w:r>
-      <w:r>
-        <w:rPr>
-          <w:lang w:val="pt-BR"/>
-        </w:rPr>
-        <w:t>0.001</w:t>
-      </w:r>
-      <w:r>
-        <w:rPr>
-          <w:lang w:val="pt-BR"/>
-        </w:rPr>
-        <w:t xml:space="preserve"> para a taxa de aprendizado não mostraram impacto na taxa de erro obtida, portanto definiu-se fixar a taxa nesse valor</w:t>
+        <w:t xml:space="preserve"> menor era a taxa de erro de erro obtida após o término das iterações. Valores menores que 0.001 para a taxa de aprendizado não mostraram impacto na taxa de erro obtida, portanto definiu-se fixar a taxa nesse valor.</w:t>
+      </w:r>
+    </w:p>
+    <w:p>
+      <w:pPr>
+        <w:pStyle w:val="Heading1"/>
+        <w:rPr>
+          <w:lang w:val="pt-BR"/>
+        </w:rPr>
+      </w:pPr>
+      <w:r>
+        <w:rPr>
+          <w:lang w:val="pt-BR"/>
+        </w:rPr>
+        <w:t>5</w:t>
+      </w:r>
+      <w:r>
+        <w:rPr>
+          <w:lang w:val="pt-BR"/>
+        </w:rPr>
+        <w:t xml:space="preserve">. </w:t>
+      </w:r>
+      <w:r>
+        <w:rPr>
+          <w:lang w:val="pt-BR"/>
+        </w:rPr>
+        <w:t>Experimentos</w:t>
+      </w:r>
+      <w:r>
+        <w:rPr>
+          <w:lang w:val="pt-BR"/>
+        </w:rPr>
+        <w:t xml:space="preserve"> e </w:t>
+      </w:r>
+      <w:r>
+        <w:rPr>
+          <w:lang w:val="pt-BR"/>
+        </w:rPr>
+        <w:t>Resultados</w:t>
+      </w:r>
+    </w:p>
+    <w:p>
+      <w:pPr>
+        <w:rPr>
+          <w:lang w:val="pt-BR"/>
+        </w:rPr>
+      </w:pPr>
+      <w:r>
+        <w:rPr>
+          <w:lang w:val="pt-BR"/>
+        </w:rPr>
+        <w:t>Para a realização dos testes,</w:t>
+      </w:r>
+      <w:r>
+        <w:rPr>
+          <w:lang w:val="pt-BR"/>
+        </w:rPr>
+        <w:t xml:space="preserve"> cada imagem foi nomeada sequêncialmente de 1 até 151, sendo as imagens 1, 4 e 7 correspondendes</w:t>
+      </w:r>
+      <w:r>
+        <w:rPr>
+          <w:lang w:val="pt-BR"/>
+        </w:rPr>
+        <w:t xml:space="preserve"> </w:t>
+      </w:r>
+      <w:r>
+        <w:rPr>
+          <w:lang w:val="pt-BR"/>
+        </w:rPr>
+        <w:t>aos personagens alvo do reconhecimento das RNAs geradas.</w:t>
+      </w:r>
+      <w:r>
+        <w:rPr>
+          <w:lang w:val="pt-BR"/>
+        </w:rPr>
+        <w:t xml:space="preserve"> Considerou-se valores acima de 50% como um reconhecimento positivo do personagem.</w:t>
+      </w:r>
+      <w:r>
+        <w:rPr>
+          <w:lang w:val="pt-BR"/>
+        </w:rPr>
+        <w:t xml:space="preserve"> </w:t>
       </w:r>
       <w:bookmarkStart w:id="0" w:name="_GoBack"/>
       <w:bookmarkEnd w:id="0"/>
+    </w:p>
+    <w:p>
+      <w:pPr>
+        <w:pStyle w:val="Heading1"/>
+        <w:rPr>
+          <w:lang w:val="pt-BR"/>
+        </w:rPr>
+      </w:pPr>
+      <w:r>
+        <w:rPr>
+          <w:lang w:val="pt-BR"/>
+        </w:rPr>
+        <w:t>6</w:t>
+      </w:r>
+      <w:r>
+        <w:rPr>
+          <w:lang w:val="pt-BR"/>
+        </w:rPr>
+        <w:t xml:space="preserve">. </w:t>
+      </w:r>
+      <w:r>
+        <w:rPr>
+          <w:lang w:val="pt-BR"/>
+        </w:rPr>
+        <w:t>Conclusões</w:t>
+      </w:r>
+    </w:p>
+    <w:p>
+      <w:pPr>
+        <w:rPr>
+          <w:lang w:val="pt-BR"/>
+        </w:rPr>
+      </w:pPr>
+      <w:r>
+        <w:rPr>
+          <w:lang w:val="pt-BR"/>
+        </w:rPr>
+        <w:t>A</w:t>
+      </w:r>
       <w:r>
         <w:rPr>
           <w:lang w:val="pt-BR"/>
@@ -1585,115 +1718,6 @@
     <w:p>
       <w:pPr>
         <w:pStyle w:val="Heading1"/>
-        <w:rPr>
-          <w:lang w:val="pt-BR"/>
-        </w:rPr>
-      </w:pPr>
-      <w:r>
-        <w:rPr>
-          <w:lang w:val="pt-BR"/>
-        </w:rPr>
-        <w:t>5</w:t>
-      </w:r>
-      <w:r>
-        <w:rPr>
-          <w:lang w:val="pt-BR"/>
-        </w:rPr>
-        <w:t xml:space="preserve">. </w:t>
-      </w:r>
-      <w:r>
-        <w:rPr>
-          <w:lang w:val="pt-BR"/>
-        </w:rPr>
-        <w:t>Experimentos</w:t>
-      </w:r>
-      <w:r>
-        <w:rPr>
-          <w:lang w:val="pt-BR"/>
-        </w:rPr>
-        <w:t xml:space="preserve"> e </w:t>
-      </w:r>
-      <w:r>
-        <w:rPr>
-          <w:lang w:val="pt-BR"/>
-        </w:rPr>
-        <w:t>Resultados</w:t>
-      </w:r>
-    </w:p>
-    <w:p>
-      <w:pPr>
-        <w:rPr>
-          <w:lang w:val="pt-BR"/>
-        </w:rPr>
-      </w:pPr>
-      <w:r>
-        <w:rPr>
-          <w:lang w:val="pt-BR"/>
-        </w:rPr>
-        <w:t>Fora</w:t>
-      </w:r>
-      <w:r>
-        <w:rPr>
-          <w:lang w:val="pt-BR"/>
-        </w:rPr>
-        <w:t>.</w:t>
-      </w:r>
-    </w:p>
-    <w:p>
-      <w:pPr>
-        <w:rPr>
-          <w:lang w:val="pt-BR"/>
-        </w:rPr>
-      </w:pPr>
-    </w:p>
-    <w:p>
-      <w:pPr>
-        <w:pStyle w:val="Heading1"/>
-        <w:rPr>
-          <w:lang w:val="pt-BR"/>
-        </w:rPr>
-      </w:pPr>
-      <w:r>
-        <w:rPr>
-          <w:lang w:val="pt-BR"/>
-        </w:rPr>
-        <w:t>6</w:t>
-      </w:r>
-      <w:r>
-        <w:rPr>
-          <w:lang w:val="pt-BR"/>
-        </w:rPr>
-        <w:t xml:space="preserve">. </w:t>
-      </w:r>
-      <w:r>
-        <w:rPr>
-          <w:lang w:val="pt-BR"/>
-        </w:rPr>
-        <w:t>Conclusões</w:t>
-      </w:r>
-    </w:p>
-    <w:p>
-      <w:pPr>
-        <w:rPr>
-          <w:lang w:val="pt-BR"/>
-        </w:rPr>
-      </w:pPr>
-      <w:r>
-        <w:rPr>
-          <w:lang w:val="pt-BR"/>
-        </w:rPr>
-        <w:t>A</w:t>
-      </w:r>
-      <w:r>
-        <w:rPr>
-          <w:lang w:val="pt-BR"/>
-        </w:rPr>
-        <w:t>.</w:t>
-      </w:r>
-    </w:p>
-    <w:p>
-      <w:pPr>
-        <w:pStyle w:val="Heading1"/>
       </w:pPr>
       <w:r>
         <w:t>Referencias</w:t>
@@ -1704,6 +1728,8 @@
         <w:t>INTELLIGENCE. Merriam-Webster Online Dictionary. 2017. Disponível em &lt;merriam-webster.com&gt;. Acesso em 30 de maio de 2017.</w:t>
       </w:r>
     </w:p>
+    <w:p/>
+    <w:p/>
     <w:p>
       <w:pPr>
         <w:pStyle w:val="Reference"/>
@@ -1720,6 +1746,7 @@
         </w:rPr>
       </w:pPr>
       <w:r>
+        <w:lastRenderedPageBreak/>
         <w:t xml:space="preserve">CASTRO, T. H. C. (2002) et al. </w:t>
       </w:r>
       <w:r>
@@ -1734,7 +1761,6 @@
         <w:pStyle w:val="Reference"/>
       </w:pPr>
       <w:r>
-        <w:lastRenderedPageBreak/>
         <w:t>KINNUNEN, P. and MALMI, L. (2006) “Why students drop out CS1 course?” In Proceedings of the Second international Workshop on Computing Education Research (Canterbury, United Kingdom).ICER '06.ACM, New York, NY, 97-108.</w:t>
       </w:r>
     </w:p>
@@ -3725,7 +3751,7 @@
 </file>
 
 <file path=customXml/itemProps1.xml><?xml version="1.0" encoding="utf-8"?>
-<ds:datastoreItem xmlns:ds="http://schemas.openxmlformats.org/officeDocument/2006/customXml" ds:itemID="{5A82DB04-3429-44A7-AB8D-36FC2C0364C3}">
+<ds:datastoreItem xmlns:ds="http://schemas.openxmlformats.org/officeDocument/2006/customXml" ds:itemID="{527B6D02-7FE3-4F53-9C5D-DCF57153C29C}">
   <ds:schemaRefs>
     <ds:schemaRef ds:uri="http://schemas.openxmlformats.org/officeDocument/2006/bibliography"/>
   </ds:schemaRefs>

</xml_diff>